<commit_message>
更新 word & pdf
</commit_message>
<xml_diff>
--- a/資料科學在教育上的應用.docx
+++ b/資料科學在教育上的應用.docx
@@ -1070,31 +1070,7 @@
           <w:szCs w:val="21"/>
           <w14:ligatures w14:val="none"/>
         </w:rPr>
-        <w:t xml:space="preserve">Do you like your </w:t>
-      </w:r>
-      <w:proofErr w:type="gramStart"/>
-      <w:r>
-        <w:rPr>
-          <w:rFonts w:ascii="Times New Roman" w:eastAsia="DFKai-SB" w:hAnsi="Times New Roman" w:cs="Times New Roman"/>
-          <w:color w:val="3C4043"/>
-          <w:kern w:val="0"/>
-          <w:sz w:val="21"/>
-          <w:szCs w:val="21"/>
-          <w14:ligatures w14:val="none"/>
-        </w:rPr>
-        <w:t>degree?:</w:t>
-      </w:r>
-      <w:proofErr w:type="gramEnd"/>
-      <w:r>
-        <w:rPr>
-          <w:rFonts w:ascii="Times New Roman" w:eastAsia="DFKai-SB" w:hAnsi="Times New Roman" w:cs="Times New Roman"/>
-          <w:color w:val="3C4043"/>
-          <w:kern w:val="0"/>
-          <w:sz w:val="21"/>
-          <w:szCs w:val="21"/>
-          <w14:ligatures w14:val="none"/>
-        </w:rPr>
-        <w:t xml:space="preserve"> </w:t>
+        <w:t xml:space="preserve">Do you like your degree?: </w:t>
       </w:r>
       <w:r>
         <w:rPr>
@@ -1187,29 +1163,16 @@
           <w14:ligatures w14:val="none"/>
         </w:rPr>
       </w:pPr>
-      <w:proofErr w:type="gramStart"/>
-      <w:r>
-        <w:rPr>
-          <w:rFonts w:ascii="Times New Roman" w:eastAsia="DFKai-SB" w:hAnsi="Times New Roman" w:cs="Times New Roman"/>
-          <w:color w:val="3C4043"/>
-          <w:kern w:val="0"/>
-          <w:sz w:val="21"/>
-          <w:szCs w:val="21"/>
-          <w14:ligatures w14:val="none"/>
-        </w:rPr>
-        <w:t>Social Media</w:t>
-      </w:r>
-      <w:proofErr w:type="gramEnd"/>
-      <w:r>
-        <w:rPr>
-          <w:rFonts w:ascii="Times New Roman" w:eastAsia="DFKai-SB" w:hAnsi="Times New Roman" w:cs="Times New Roman"/>
-          <w:color w:val="3C4043"/>
-          <w:kern w:val="0"/>
-          <w:sz w:val="21"/>
-          <w:szCs w:val="21"/>
-          <w14:ligatures w14:val="none"/>
-        </w:rPr>
-        <w:t xml:space="preserve"> &amp; Video: </w:t>
+      <w:r>
+        <w:rPr>
+          <w:rFonts w:ascii="Times New Roman" w:eastAsia="DFKai-SB" w:hAnsi="Times New Roman" w:cs="Times New Roman"/>
+          <w:color w:val="3C4043"/>
+          <w:kern w:val="0"/>
+          <w:sz w:val="21"/>
+          <w:szCs w:val="21"/>
+          <w14:ligatures w14:val="none"/>
+        </w:rPr>
+        <w:t xml:space="preserve">Social Media &amp; Video: </w:t>
       </w:r>
       <w:r>
         <w:rPr>
@@ -1460,7 +1423,9 @@
       <w:r>
         <w:rPr>
           <w:rFonts w:ascii="Times New Roman" w:eastAsia="DFKai-SB" w:hAnsi="Times New Roman" w:cs="Times New Roman"/>
-        </w:rPr>
+          <w:noProof/>
+        </w:rPr>
+        <w:lastRenderedPageBreak/>
         <w:drawing>
           <wp:inline distT="0" distB="0" distL="0" distR="0" wp14:anchorId="741737D9" wp14:editId="45E1FF45">
             <wp:extent cx="5213350" cy="2932377"/>
@@ -1509,7 +1474,7 @@
         <w:spacing w:line="240" w:lineRule="auto"/>
         <w:jc w:val="center"/>
         <w:rPr>
-          <w:rFonts w:ascii="Times New Roman" w:eastAsia="DFKai-SB" w:hAnsi="Times New Roman" w:cs="Times New Roman" w:hint="eastAsia"/>
+          <w:rFonts w:ascii="Times New Roman" w:eastAsia="DFKai-SB" w:hAnsi="Times New Roman" w:cs="Times New Roman"/>
         </w:rPr>
       </w:pPr>
       <w:r>
@@ -1871,6 +1836,21 @@
         </w:rPr>
         <w:t>：</w:t>
       </w:r>
+      <w:hyperlink r:id="rId8" w:history="1">
+        <w:r>
+          <w:rPr>
+            <w:rStyle w:val="a8"/>
+            <w:rFonts w:ascii="Times New Roman" w:eastAsia="DFKai-SB" w:hAnsi="Times New Roman" w:cs="Times New Roman"/>
+          </w:rPr>
+          <w:t>https://github.com/twdanielcheng/Data-Science-in-Education-Research/blob/master/Q3-1.py</w:t>
+        </w:r>
+      </w:hyperlink>
+      <w:r>
+        <w:rPr>
+          <w:rFonts w:ascii="Times New Roman" w:eastAsia="DFKai-SB" w:hAnsi="Times New Roman" w:cs="Times New Roman" w:hint="eastAsia"/>
+        </w:rPr>
+        <w:t xml:space="preserve"> </w:t>
+      </w:r>
       <w:r>
         <w:rPr>
           <w:rFonts w:ascii="Times New Roman" w:eastAsia="DFKai-SB" w:hAnsi="Times New Roman" w:cs="Times New Roman" w:hint="eastAsia"/>
@@ -1891,6 +1871,7 @@
         <w:rPr>
           <w:noProof/>
         </w:rPr>
+        <w:lastRenderedPageBreak/>
         <w:drawing>
           <wp:inline distT="0" distB="0" distL="0" distR="0" wp14:anchorId="0323B907" wp14:editId="3153F484">
             <wp:extent cx="3213847" cy="1651077"/>
@@ -1907,7 +1888,7 @@
                     <pic:cNvPicPr/>
                   </pic:nvPicPr>
                   <pic:blipFill>
-                    <a:blip r:embed="rId8"/>
+                    <a:blip r:embed="rId9"/>
                     <a:stretch>
                       <a:fillRect/>
                     </a:stretch>
@@ -1953,7 +1934,7 @@
                     <pic:cNvPicPr/>
                   </pic:nvPicPr>
                   <pic:blipFill>
-                    <a:blip r:embed="rId9"/>
+                    <a:blip r:embed="rId10"/>
                     <a:stretch>
                       <a:fillRect/>
                     </a:stretch>
@@ -2066,9 +2047,8 @@
       <w:pPr>
         <w:overflowPunct w:val="0"/>
         <w:spacing w:line="240" w:lineRule="auto"/>
-        <w:jc w:val="both"/>
-        <w:rPr>
-          <w:rFonts w:ascii="Times New Roman" w:eastAsia="DFKai-SB" w:hAnsi="Times New Roman" w:cs="Times New Roman" w:hint="eastAsia"/>
+        <w:rPr>
+          <w:rFonts w:ascii="Times New Roman" w:eastAsia="DFKai-SB" w:hAnsi="Times New Roman" w:cs="Times New Roman"/>
         </w:rPr>
       </w:pPr>
       <w:r>
@@ -2088,6 +2068,21 @@
           <w:rFonts w:ascii="Times New Roman" w:eastAsia="DFKai-SB" w:hAnsi="Times New Roman" w:cs="Times New Roman" w:hint="eastAsia"/>
         </w:rPr>
         <w:t>：</w:t>
+      </w:r>
+      <w:hyperlink r:id="rId11" w:history="1">
+        <w:r>
+          <w:rPr>
+            <w:rStyle w:val="a8"/>
+            <w:rFonts w:ascii="Times New Roman" w:eastAsia="DFKai-SB" w:hAnsi="Times New Roman" w:cs="Times New Roman"/>
+          </w:rPr>
+          <w:t>https://github.com/twdanielcheng/Data-Science-in-Education-Research/blob/master/Q3-2.py</w:t>
+        </w:r>
+      </w:hyperlink>
+      <w:r>
+        <w:rPr>
+          <w:rFonts w:ascii="Times New Roman" w:eastAsia="DFKai-SB" w:hAnsi="Times New Roman" w:cs="Times New Roman" w:hint="eastAsia"/>
+        </w:rPr>
+        <w:t xml:space="preserve"> </w:t>
       </w:r>
     </w:p>
     <w:p>
@@ -2102,6 +2097,7 @@
       <w:r>
         <w:rPr>
           <w:rFonts w:ascii="Times New Roman" w:eastAsia="DFKai-SB" w:hAnsi="Times New Roman" w:cs="Times New Roman"/>
+          <w:noProof/>
         </w:rPr>
         <w:drawing>
           <wp:inline distT="0" distB="0" distL="0" distR="0" wp14:anchorId="68C298FA" wp14:editId="314FADFD">
@@ -2119,7 +2115,7 @@
                     <pic:cNvPicPr/>
                   </pic:nvPicPr>
                   <pic:blipFill>
-                    <a:blip r:embed="rId10"/>
+                    <a:blip r:embed="rId12"/>
                     <a:stretch>
                       <a:fillRect/>
                     </a:stretch>
@@ -2142,6 +2138,7 @@
       <w:r>
         <w:rPr>
           <w:rFonts w:ascii="Times New Roman" w:eastAsia="DFKai-SB" w:hAnsi="Times New Roman" w:cs="Times New Roman"/>
+          <w:noProof/>
         </w:rPr>
         <w:drawing>
           <wp:inline distT="0" distB="0" distL="0" distR="0" wp14:anchorId="74E8F277" wp14:editId="59C8EC62">
@@ -2159,7 +2156,7 @@
                     <pic:cNvPicPr/>
                   </pic:nvPicPr>
                   <pic:blipFill>
-                    <a:blip r:embed="rId11"/>
+                    <a:blip r:embed="rId13"/>
                     <a:stretch>
                       <a:fillRect/>
                     </a:stretch>
@@ -2226,7 +2223,6 @@
       <w:pPr>
         <w:overflowPunct w:val="0"/>
         <w:spacing w:line="240" w:lineRule="auto"/>
-        <w:jc w:val="both"/>
         <w:rPr>
           <w:rFonts w:ascii="Times New Roman" w:eastAsia="DFKai-SB" w:hAnsi="Times New Roman" w:cs="Times New Roman"/>
         </w:rPr>
@@ -2248,6 +2244,21 @@
           <w:rFonts w:ascii="Times New Roman" w:eastAsia="DFKai-SB" w:hAnsi="Times New Roman" w:cs="Times New Roman" w:hint="eastAsia"/>
         </w:rPr>
         <w:t>：</w:t>
+      </w:r>
+      <w:hyperlink r:id="rId14" w:history="1">
+        <w:r>
+          <w:rPr>
+            <w:rStyle w:val="a8"/>
+            <w:rFonts w:ascii="Times New Roman" w:eastAsia="DFKai-SB" w:hAnsi="Times New Roman" w:cs="Times New Roman"/>
+          </w:rPr>
+          <w:t>https://github.com/twdanielcheng/Data-Science-in-Education-Research/blob/master/Q3-3.py</w:t>
+        </w:r>
+      </w:hyperlink>
+      <w:r>
+        <w:rPr>
+          <w:rFonts w:ascii="Times New Roman" w:eastAsia="DFKai-SB" w:hAnsi="Times New Roman" w:cs="Times New Roman" w:hint="eastAsia"/>
+        </w:rPr>
+        <w:t xml:space="preserve"> </w:t>
       </w:r>
     </w:p>
     <w:p>
@@ -2256,7 +2267,7 @@
         <w:spacing w:line="240" w:lineRule="auto"/>
         <w:jc w:val="both"/>
         <w:rPr>
-          <w:rFonts w:ascii="Times New Roman" w:eastAsia="DFKai-SB" w:hAnsi="Times New Roman" w:cs="Times New Roman" w:hint="eastAsia"/>
+          <w:rFonts w:ascii="Times New Roman" w:eastAsia="DFKai-SB" w:hAnsi="Times New Roman" w:cs="Times New Roman"/>
         </w:rPr>
       </w:pPr>
       <w:r>
@@ -2835,6 +2846,7 @@
           <w:highlight w:val="cyan"/>
           <w14:ligatures w14:val="none"/>
         </w:rPr>
+        <w:lastRenderedPageBreak/>
         <w:t xml:space="preserve">Hobbies: </w:t>
       </w:r>
       <w:r>
@@ -3135,33 +3147,7 @@
           <w:highlight w:val="cyan"/>
           <w14:ligatures w14:val="none"/>
         </w:rPr>
-        <w:t xml:space="preserve">Do you like your </w:t>
-      </w:r>
-      <w:proofErr w:type="gramStart"/>
-      <w:r>
-        <w:rPr>
-          <w:rFonts w:ascii="Times New Roman" w:eastAsia="DFKai-SB" w:hAnsi="Times New Roman" w:cs="Times New Roman"/>
-          <w:color w:val="3C4043"/>
-          <w:kern w:val="0"/>
-          <w:sz w:val="21"/>
-          <w:szCs w:val="21"/>
-          <w:highlight w:val="cyan"/>
-          <w14:ligatures w14:val="none"/>
-        </w:rPr>
-        <w:t>degree?:</w:t>
-      </w:r>
-      <w:proofErr w:type="gramEnd"/>
-      <w:r>
-        <w:rPr>
-          <w:rFonts w:ascii="Times New Roman" w:eastAsia="DFKai-SB" w:hAnsi="Times New Roman" w:cs="Times New Roman"/>
-          <w:color w:val="3C4043"/>
-          <w:kern w:val="0"/>
-          <w:sz w:val="21"/>
-          <w:szCs w:val="21"/>
-          <w:highlight w:val="cyan"/>
-          <w14:ligatures w14:val="none"/>
-        </w:rPr>
-        <w:t xml:space="preserve"> </w:t>
+        <w:t xml:space="preserve">Do you like your degree?: </w:t>
       </w:r>
       <w:r>
         <w:rPr>
@@ -3235,7 +3221,6 @@
           <w14:ligatures w14:val="none"/>
         </w:rPr>
       </w:pPr>
-      <w:proofErr w:type="gramStart"/>
       <w:r>
         <w:rPr>
           <w:rFonts w:ascii="Times New Roman" w:eastAsia="DFKai-SB" w:hAnsi="Times New Roman" w:cs="Times New Roman"/>
@@ -3246,20 +3231,7 @@
           <w:highlight w:val="yellow"/>
           <w14:ligatures w14:val="none"/>
         </w:rPr>
-        <w:t>Social Media</w:t>
-      </w:r>
-      <w:proofErr w:type="gramEnd"/>
-      <w:r>
-        <w:rPr>
-          <w:rFonts w:ascii="Times New Roman" w:eastAsia="DFKai-SB" w:hAnsi="Times New Roman" w:cs="Times New Roman"/>
-          <w:color w:val="3C4043"/>
-          <w:kern w:val="0"/>
-          <w:sz w:val="21"/>
-          <w:szCs w:val="21"/>
-          <w:highlight w:val="yellow"/>
-          <w14:ligatures w14:val="none"/>
-        </w:rPr>
-        <w:t xml:space="preserve"> &amp; Video: </w:t>
+        <w:t xml:space="preserve">Social Media &amp; Video: </w:t>
       </w:r>
       <w:r>
         <w:rPr>
@@ -3464,17 +3436,18 @@
         <w:jc w:val="center"/>
         <w:textAlignment w:val="baseline"/>
         <w:rPr>
-          <w:rFonts w:ascii="Times New Roman" w:eastAsia="DFKai-SB" w:hAnsi="Times New Roman" w:cs="Times New Roman" w:hint="eastAsia"/>
-          <w:color w:val="3C4043"/>
-          <w:kern w:val="0"/>
-          <w:sz w:val="21"/>
-          <w:szCs w:val="21"/>
-          <w14:ligatures w14:val="none"/>
-        </w:rPr>
-      </w:pPr>
-      <w:r>
-        <w:rPr>
-          <w:rFonts w:ascii="Times New Roman" w:eastAsia="DFKai-SB" w:hAnsi="Times New Roman" w:cs="Times New Roman"/>
+          <w:rFonts w:ascii="Times New Roman" w:eastAsia="DFKai-SB" w:hAnsi="Times New Roman" w:cs="Times New Roman"/>
+          <w:color w:val="3C4043"/>
+          <w:kern w:val="0"/>
+          <w:sz w:val="21"/>
+          <w:szCs w:val="21"/>
+          <w14:ligatures w14:val="none"/>
+        </w:rPr>
+      </w:pPr>
+      <w:r>
+        <w:rPr>
+          <w:rFonts w:ascii="Times New Roman" w:eastAsia="DFKai-SB" w:hAnsi="Times New Roman" w:cs="Times New Roman"/>
+          <w:noProof/>
           <w:color w:val="3C4043"/>
           <w:kern w:val="0"/>
           <w:sz w:val="21"/>
@@ -3497,7 +3470,7 @@
                     <pic:cNvPicPr/>
                   </pic:nvPicPr>
                   <pic:blipFill>
-                    <a:blip r:embed="rId12"/>
+                    <a:blip r:embed="rId15"/>
                     <a:stretch>
                       <a:fillRect/>
                     </a:stretch>
@@ -3520,6 +3493,7 @@
       <w:r>
         <w:rPr>
           <w:rFonts w:ascii="Times New Roman" w:eastAsia="DFKai-SB" w:hAnsi="Times New Roman" w:cs="Times New Roman"/>
+          <w:noProof/>
           <w:color w:val="3C4043"/>
           <w:kern w:val="0"/>
           <w:sz w:val="21"/>
@@ -3542,7 +3516,7 @@
                     <pic:cNvPicPr/>
                   </pic:nvPicPr>
                   <pic:blipFill>
-                    <a:blip r:embed="rId13"/>
+                    <a:blip r:embed="rId16"/>
                     <a:stretch>
                       <a:fillRect/>
                     </a:stretch>
@@ -3597,6 +3571,41 @@
     </w:p>
     <w:p>
       <w:pPr>
+        <w:overflowPunct w:val="0"/>
+        <w:spacing w:line="240" w:lineRule="auto"/>
+        <w:jc w:val="both"/>
+        <w:rPr>
+          <w:rFonts w:ascii="Times New Roman" w:eastAsia="DFKai-SB" w:hAnsi="Times New Roman" w:cs="Times New Roman"/>
+        </w:rPr>
+      </w:pPr>
+    </w:p>
+    <w:p>
+      <w:pPr>
+        <w:overflowPunct w:val="0"/>
+        <w:spacing w:line="240" w:lineRule="auto"/>
+        <w:jc w:val="both"/>
+        <w:rPr>
+          <w:rFonts w:ascii="Times New Roman" w:eastAsia="DFKai-SB" w:hAnsi="Times New Roman" w:cs="Times New Roman" w:hint="eastAsia"/>
+        </w:rPr>
+      </w:pPr>
+      <w:hyperlink r:id="rId17" w:history="1">
+        <w:r>
+          <w:rPr>
+            <w:rStyle w:val="a8"/>
+            <w:rFonts w:ascii="Times New Roman" w:eastAsia="DFKai-SB" w:hAnsi="Times New Roman" w:cs="Times New Roman"/>
+          </w:rPr>
+          <w:t>https://github.com/twdanielcheng/Data-Science-in-Education-Research/blob/master/Q3-4.py</w:t>
+        </w:r>
+      </w:hyperlink>
+      <w:r>
+        <w:rPr>
+          <w:rFonts w:ascii="Times New Roman" w:eastAsia="DFKai-SB" w:hAnsi="Times New Roman" w:cs="Times New Roman" w:hint="eastAsia"/>
+        </w:rPr>
+        <w:t xml:space="preserve"> </w:t>
+      </w:r>
+    </w:p>
+    <w:p>
+      <w:pPr>
         <w:pStyle w:val="Web"/>
         <w:jc w:val="center"/>
       </w:pPr>
@@ -3605,9 +3614,9 @@
           <w:noProof/>
         </w:rPr>
         <w:drawing>
-          <wp:inline distT="0" distB="0" distL="0" distR="0" wp14:anchorId="768BD1C8" wp14:editId="3233865A">
-            <wp:extent cx="5501005" cy="4619145"/>
-            <wp:effectExtent l="19050" t="19050" r="4445" b="0"/>
+          <wp:inline distT="0" distB="0" distL="0" distR="0" wp14:anchorId="768BD1C8" wp14:editId="4B894B8A">
+            <wp:extent cx="4659276" cy="3912353"/>
+            <wp:effectExtent l="19050" t="19050" r="27305" b="12065"/>
             <wp:docPr id="743207598" name="圖片 1"/>
             <wp:cNvGraphicFramePr>
               <a:graphicFrameLocks xmlns:a="http://schemas.openxmlformats.org/drawingml/2006/main" noChangeAspect="1"/>
@@ -3622,7 +3631,7 @@
                     </pic:cNvPicPr>
                   </pic:nvPicPr>
                   <pic:blipFill rotWithShape="1">
-                    <a:blip r:embed="rId14" cstate="print">
+                    <a:blip r:embed="rId18" cstate="print">
                       <a:extLst>
                         <a:ext uri="{28A0092B-C50C-407E-A947-70E740481C1C}">
                           <a14:useLocalDpi xmlns:a14="http://schemas.microsoft.com/office/drawing/2010/main" val="0"/>
@@ -3635,7 +3644,7 @@
                   <pic:spPr bwMode="auto">
                     <a:xfrm>
                       <a:off x="0" y="0"/>
-                      <a:ext cx="5501030" cy="4619166"/>
+                      <a:ext cx="4661526" cy="3914242"/>
                     </a:xfrm>
                     <a:prstGeom prst="rect">
                       <a:avLst/>
@@ -3671,6 +3680,7 @@
       <w:r>
         <w:rPr>
           <w:rFonts w:ascii="Times New Roman" w:eastAsia="DFKai-SB" w:hAnsi="Times New Roman" w:cs="Times New Roman"/>
+          <w:noProof/>
         </w:rPr>
         <w:drawing>
           <wp:inline distT="0" distB="0" distL="0" distR="0" wp14:anchorId="2517D69A" wp14:editId="3BB0B3E9">
@@ -3688,7 +3698,7 @@
                     <pic:cNvPicPr/>
                   </pic:nvPicPr>
                   <pic:blipFill>
-                    <a:blip r:embed="rId15"/>
+                    <a:blip r:embed="rId19"/>
                     <a:stretch>
                       <a:fillRect/>
                     </a:stretch>
@@ -3720,8 +3730,8 @@
       </w:pPr>
     </w:p>
     <w:sectPr>
-      <w:headerReference w:type="default" r:id="rId16"/>
-      <w:footerReference w:type="default" r:id="rId17"/>
+      <w:headerReference w:type="default" r:id="rId20"/>
+      <w:footerReference w:type="default" r:id="rId21"/>
       <w:pgSz w:w="12240" w:h="15840"/>
       <w:pgMar w:top="1134" w:right="1134" w:bottom="1134" w:left="1134" w:header="720" w:footer="720" w:gutter="0"/>
       <w:cols w:space="720"/>
@@ -4832,6 +4842,29 @@
       <w:kern w:val="0"/>
     </w:rPr>
   </w:style>
+  <w:style w:type="character" w:styleId="a8">
+    <w:name w:val="Hyperlink"/>
+    <w:basedOn w:val="a0"/>
+    <w:uiPriority w:val="99"/>
+    <w:unhideWhenUsed/>
+    <w:rsid w:val="00EB691C"/>
+    <w:rPr>
+      <w:color w:val="0563C1" w:themeColor="hyperlink"/>
+      <w:u w:val="single"/>
+    </w:rPr>
+  </w:style>
+  <w:style w:type="character" w:styleId="a9">
+    <w:name w:val="Unresolved Mention"/>
+    <w:basedOn w:val="a0"/>
+    <w:uiPriority w:val="99"/>
+    <w:semiHidden/>
+    <w:unhideWhenUsed/>
+    <w:rsid w:val="00EB691C"/>
+    <w:rPr>
+      <w:color w:val="605E5C"/>
+      <w:shd w:val="clear" w:color="auto" w:fill="E1DFDD"/>
+    </w:rPr>
+  </w:style>
 </w:styles>
 </file>
 

</xml_diff>